<commit_message>
update last version related document
</commit_message>
<xml_diff>
--- a/RelationDocuments/附录2--人工智能技术与应用专业方向--工程实践答辩评价表.docx
+++ b/RelationDocuments/附录2--人工智能技术与应用专业方向--工程实践答辩评价表.docx
@@ -1347,7 +1347,7 @@
               <w:rPr>
                 <w:rFonts w:hint="eastAsia"/>
               </w:rPr>
-              <w:t>难点首先在于数据量，深度学习之所以能在各个领域取得显著的效果，前提是有足够的数据，因为训练一</w:t>
+              <w:t>难点首先在于数据量，深度学习之所以能在各个领域取得显著的效果，前提是有足够的数据，因为训练一个模型需要大量的数据，而唐诗数量却是有限的。其次</w:t>
             </w:r>
             <w:bookmarkStart w:id="0" w:name="_GoBack"/>
             <w:bookmarkEnd w:id="0"/>
@@ -1355,7 +1355,7 @@
               <w:rPr>
                 <w:rFonts w:hint="eastAsia"/>
               </w:rPr>
-              <w:t>个模型需要大量的数据，而唐诗数量却是有限的。其次诗歌是</w:t>
+              <w:t>诗歌是</w:t>
             </w:r>
             <w:r>
               <w:t>使用高度凝练的语言、跳跃的语句结构以及一定的节奏和韵律</w:t>
@@ -1589,15 +1589,6 @@
                 <w:color w:val="000000"/>
               </w:rPr>
             </w:pPr>
-            <w:r>
-              <w:rPr>
-                <w:rFonts w:hAnsi="宋体" w:hint="eastAsia"/>
-                <w:b/>
-                <w:bCs/>
-                <w:color w:val="000000"/>
-              </w:rPr>
-              <w:t>·</w:t>
-            </w:r>
           </w:p>
         </w:tc>
         <w:tc>
@@ -1701,6 +1692,9 @@
             <w:pPr>
               <w:spacing w:line="360" w:lineRule="auto"/>
               <w:rPr>
+                <w:rFonts w:hAnsi="宋体"/>
+                <w:b/>
+                <w:bCs/>
                 <w:color w:val="000000"/>
               </w:rPr>
             </w:pPr>
@@ -1718,6 +1712,95 @@
             <w:pPr>
               <w:spacing w:line="360" w:lineRule="auto"/>
               <w:rPr>
+                <w:rFonts w:hAnsi="宋体"/>
+                <w:b/>
+                <w:bCs/>
+                <w:color w:val="000000"/>
+              </w:rPr>
+            </w:pPr>
+          </w:p>
+          <w:p>
+            <w:pPr>
+              <w:spacing w:line="360" w:lineRule="auto"/>
+              <w:rPr>
+                <w:rFonts w:hAnsi="宋体"/>
+                <w:b/>
+                <w:bCs/>
+                <w:color w:val="000000"/>
+              </w:rPr>
+            </w:pPr>
+          </w:p>
+          <w:p>
+            <w:pPr>
+              <w:spacing w:line="360" w:lineRule="auto"/>
+              <w:rPr>
+                <w:rFonts w:hAnsi="宋体"/>
+                <w:b/>
+                <w:bCs/>
+                <w:color w:val="000000"/>
+              </w:rPr>
+            </w:pPr>
+          </w:p>
+          <w:p>
+            <w:pPr>
+              <w:spacing w:line="360" w:lineRule="auto"/>
+              <w:rPr>
+                <w:rFonts w:hAnsi="宋体"/>
+                <w:b/>
+                <w:bCs/>
+                <w:color w:val="000000"/>
+              </w:rPr>
+            </w:pPr>
+          </w:p>
+          <w:p>
+            <w:pPr>
+              <w:spacing w:line="360" w:lineRule="auto"/>
+              <w:rPr>
+                <w:rFonts w:hAnsi="宋体"/>
+                <w:b/>
+                <w:bCs/>
+                <w:color w:val="000000"/>
+              </w:rPr>
+            </w:pPr>
+          </w:p>
+          <w:p>
+            <w:pPr>
+              <w:spacing w:line="360" w:lineRule="auto"/>
+              <w:rPr>
+                <w:rFonts w:hAnsi="宋体"/>
+                <w:b/>
+                <w:bCs/>
+                <w:color w:val="000000"/>
+              </w:rPr>
+            </w:pPr>
+          </w:p>
+          <w:p>
+            <w:pPr>
+              <w:spacing w:line="360" w:lineRule="auto"/>
+              <w:rPr>
+                <w:rFonts w:hAnsi="宋体"/>
+                <w:b/>
+                <w:bCs/>
+                <w:color w:val="000000"/>
+              </w:rPr>
+            </w:pPr>
+          </w:p>
+          <w:p>
+            <w:pPr>
+              <w:spacing w:line="360" w:lineRule="auto"/>
+              <w:rPr>
+                <w:rFonts w:hint="eastAsia"/>
+                <w:color w:val="000000"/>
+              </w:rPr>
+            </w:pPr>
+          </w:p>
+          <w:p>
+            <w:pPr>
+              <w:spacing w:line="360" w:lineRule="auto"/>
+              <w:rPr>
+                <w:rFonts w:hAnsi="宋体"/>
+                <w:b/>
+                <w:bCs/>
                 <w:color w:val="000000"/>
               </w:rPr>
             </w:pPr>
@@ -1730,6 +1813,39 @@
               </w:rPr>
               <w:t>评审组评价</w:t>
             </w:r>
+          </w:p>
+          <w:p>
+            <w:pPr>
+              <w:spacing w:line="360" w:lineRule="auto"/>
+              <w:rPr>
+                <w:color w:val="000000"/>
+              </w:rPr>
+            </w:pPr>
+          </w:p>
+          <w:p>
+            <w:pPr>
+              <w:spacing w:line="360" w:lineRule="auto"/>
+              <w:rPr>
+                <w:color w:val="000000"/>
+              </w:rPr>
+            </w:pPr>
+          </w:p>
+          <w:p>
+            <w:pPr>
+              <w:spacing w:line="360" w:lineRule="auto"/>
+              <w:rPr>
+                <w:color w:val="000000"/>
+              </w:rPr>
+            </w:pPr>
+          </w:p>
+          <w:p>
+            <w:pPr>
+              <w:spacing w:line="360" w:lineRule="auto"/>
+              <w:rPr>
+                <w:rFonts w:hint="eastAsia"/>
+                <w:color w:val="000000"/>
+              </w:rPr>
+            </w:pPr>
           </w:p>
           <w:p>
             <w:pPr>
@@ -2476,6 +2592,7 @@
     <w:lsdException w:name="HTML Sample" w:semiHidden="1" w:unhideWhenUsed="1"/>
     <w:lsdException w:name="HTML Typewriter" w:semiHidden="1" w:unhideWhenUsed="1"/>
     <w:lsdException w:name="HTML Variable" w:semiHidden="1" w:unhideWhenUsed="1"/>
+    <w:lsdException w:name="Normal Table" w:semiHidden="1" w:unhideWhenUsed="1"/>
     <w:lsdException w:name="annotation subject" w:semiHidden="1" w:unhideWhenUsed="1"/>
     <w:lsdException w:name="No List" w:semiHidden="1" w:unhideWhenUsed="1"/>
     <w:lsdException w:name="Outline List 1" w:semiHidden="1" w:unhideWhenUsed="1"/>
@@ -2522,8 +2639,10 @@
     <w:lsdException w:name="Table Subtle 2" w:semiHidden="1" w:unhideWhenUsed="1"/>
     <w:lsdException w:name="Table Web 1" w:semiHidden="1" w:unhideWhenUsed="1"/>
     <w:lsdException w:name="Table Web 2" w:semiHidden="1" w:unhideWhenUsed="1"/>
+    <w:lsdException w:name="Table Web 3" w:semiHidden="1" w:unhideWhenUsed="1"/>
     <w:lsdException w:name="Balloon Text" w:semiHidden="1" w:unhideWhenUsed="1"/>
     <w:lsdException w:name="Table Grid" w:uiPriority="39"/>
+    <w:lsdException w:name="Table Theme" w:semiHidden="1" w:unhideWhenUsed="1"/>
     <w:lsdException w:name="Placeholder Text" w:semiHidden="1"/>
     <w:lsdException w:name="No Spacing" w:uiPriority="1" w:qFormat="1"/>
     <w:lsdException w:name="Light Shading" w:uiPriority="60"/>

</xml_diff>